<commit_message>
Fuzzy version of health and other changes
</commit_message>
<xml_diff>
--- a/CS 514 Project 1 Report and Manual.docx
+++ b/CS 514 Project 1 Report and Manual.docx
@@ -281,6 +281,28 @@
           </w:p>
         </w:tc>
       </w:tr>
+      <w:tr>
+        <w:tc>
+          <w:tcPr>
+            <w:tcW w:w="7105" w:type="dxa"/>
+          </w:tcPr>
+          <w:p>
+            <w:r>
+              <w:t>Test cases</w:t>
+            </w:r>
+          </w:p>
+        </w:tc>
+        <w:tc>
+          <w:tcPr>
+            <w:tcW w:w="2245" w:type="dxa"/>
+          </w:tcPr>
+          <w:p>
+            <w:r>
+              <w:t>10</w:t>
+            </w:r>
+          </w:p>
+        </w:tc>
+      </w:tr>
     </w:tbl>
     <w:p>
       <w:pPr>
@@ -288,39 +310,46 @@
           <w:rFonts w:ascii="Copperplate Gothic Bold" w:hAnsi="Copperplate Gothic Bold"/>
         </w:rPr>
       </w:pPr>
-      <w:r>
+    </w:p>
+    <w:p>
+      <w:pPr>
         <w:rPr>
           <w:rFonts w:ascii="Copperplate Gothic Bold" w:hAnsi="Copperplate Gothic Bold"/>
         </w:rPr>
+      </w:pPr>
+    </w:p>
+    <w:p>
+      <w:pPr>
+        <w:rPr>
+          <w:i/>
+        </w:rPr>
+      </w:pPr>
+      <w:r>
+        <w:rPr>
+          <w:b/>
+          <w:i/>
+        </w:rPr>
+        <w:t xml:space="preserve">Note: </w:t>
+      </w:r>
+      <w:r>
+        <w:rPr>
+          <w:i/>
+        </w:rPr>
+        <w:t>Suitable links have been provided for additional information wherever necessary in RULES and DESCRIPTION.</w:t>
+      </w:r>
+      <w:r>
+        <w:rPr>
+          <w:i/>
+        </w:rPr>
         <w:br w:type="page"/>
       </w:r>
-      <w:bookmarkStart w:id="0" w:name="_GoBack"/>
-      <w:bookmarkEnd w:id="0"/>
-    </w:p>
-    <w:p>
-      <w:pPr>
-        <w:jc w:val="center"/>
-        <w:rPr>
-          <w:rFonts w:ascii="Copperplate Gothic Bold" w:hAnsi="Copperplate Gothic Bold"/>
-        </w:rPr>
-      </w:pPr>
-    </w:p>
-    <w:p>
-      <w:pPr>
-        <w:jc w:val="center"/>
-        <w:rPr>
-          <w:rFonts w:ascii="Copperplate Gothic Bold" w:eastAsiaTheme="majorEastAsia" w:hAnsi="Copperplate Gothic Bold" w:cstheme="majorBidi"/>
-          <w:color w:val="2E74B5" w:themeColor="accent1" w:themeShade="BF"/>
-          <w:sz w:val="32"/>
-          <w:szCs w:val="32"/>
-        </w:rPr>
-      </w:pPr>
     </w:p>
     <w:p>
       <w:pPr>
         <w:pStyle w:val="Heading1"/>
       </w:pPr>
       <w:r>
+        <w:lastRenderedPageBreak/>
         <w:t>Abstract:</w:t>
       </w:r>
     </w:p>
@@ -477,7 +506,15 @@
         </w:numPr>
       </w:pPr>
       <w:r>
-        <w:t>The system exits by displaying a motivational quote in the end.</w:t>
+        <w:t xml:space="preserve">The system exits by displaying a </w:t>
+      </w:r>
+      <w:r>
+        <w:t xml:space="preserve">different </w:t>
+      </w:r>
+      <w:bookmarkStart w:id="0" w:name="_GoBack"/>
+      <w:bookmarkEnd w:id="0"/>
+      <w:r>
+        <w:t>motivational quote in the end.</w:t>
       </w:r>
     </w:p>
     <w:p/>
@@ -510,10 +547,10 @@
         <w:tblLook w:val="04A0" w:firstRow="1" w:lastRow="0" w:firstColumn="1" w:lastColumn="0" w:noHBand="0" w:noVBand="1"/>
       </w:tblPr>
       <w:tblGrid>
-        <w:gridCol w:w="512"/>
-        <w:gridCol w:w="3371"/>
-        <w:gridCol w:w="2880"/>
-        <w:gridCol w:w="2587"/>
+        <w:gridCol w:w="496"/>
+        <w:gridCol w:w="3937"/>
+        <w:gridCol w:w="2545"/>
+        <w:gridCol w:w="2372"/>
       </w:tblGrid>
       <w:tr>
         <w:tc>
@@ -625,11 +662,19 @@
             <w:tcW w:w="2610" w:type="dxa"/>
           </w:tcPr>
           <w:p>
-            <w:proofErr w:type="spellStart"/>
-            <w:r>
+            <w:pPr>
+              <w:rPr>
+                <w:rFonts w:ascii="Courier New" w:hAnsi="Courier New" w:cs="Courier New"/>
+                <w:sz w:val="20"/>
+              </w:rPr>
+            </w:pPr>
+            <w:r>
+              <w:rPr>
+                <w:rFonts w:ascii="Courier New" w:hAnsi="Courier New" w:cs="Courier New"/>
+                <w:sz w:val="20"/>
+              </w:rPr>
               <w:t>calculateBMI</w:t>
             </w:r>
-            <w:proofErr w:type="spellEnd"/>
           </w:p>
         </w:tc>
         <w:tc>
@@ -674,11 +719,19 @@
             <w:tcW w:w="2610" w:type="dxa"/>
           </w:tcPr>
           <w:p>
-            <w:proofErr w:type="spellStart"/>
-            <w:r>
+            <w:pPr>
+              <w:rPr>
+                <w:rFonts w:ascii="Courier New" w:hAnsi="Courier New" w:cs="Courier New"/>
+                <w:sz w:val="20"/>
+              </w:rPr>
+            </w:pPr>
+            <w:r>
+              <w:rPr>
+                <w:rFonts w:ascii="Courier New" w:hAnsi="Courier New" w:cs="Courier New"/>
+                <w:sz w:val="20"/>
+              </w:rPr>
               <w:t>checkBMIRating</w:t>
             </w:r>
-            <w:proofErr w:type="spellEnd"/>
           </w:p>
         </w:tc>
         <w:tc>
@@ -723,11 +776,19 @@
             <w:tcW w:w="2610" w:type="dxa"/>
           </w:tcPr>
           <w:p>
-            <w:proofErr w:type="spellStart"/>
-            <w:r>
+            <w:pPr>
+              <w:rPr>
+                <w:rFonts w:ascii="Courier New" w:hAnsi="Courier New" w:cs="Courier New"/>
+                <w:sz w:val="20"/>
+              </w:rPr>
+            </w:pPr>
+            <w:r>
+              <w:rPr>
+                <w:rFonts w:ascii="Courier New" w:hAnsi="Courier New" w:cs="Courier New"/>
+                <w:sz w:val="20"/>
+              </w:rPr>
               <w:t>assignFatLvlDesc</w:t>
             </w:r>
-            <w:proofErr w:type="spellEnd"/>
           </w:p>
         </w:tc>
         <w:tc>
@@ -772,11 +833,19 @@
             <w:tcW w:w="2610" w:type="dxa"/>
           </w:tcPr>
           <w:p>
-            <w:proofErr w:type="spellStart"/>
-            <w:r>
+            <w:pPr>
+              <w:rPr>
+                <w:rFonts w:ascii="Courier New" w:hAnsi="Courier New" w:cs="Courier New"/>
+                <w:sz w:val="20"/>
+              </w:rPr>
+            </w:pPr>
+            <w:r>
+              <w:rPr>
+                <w:rFonts w:ascii="Courier New" w:hAnsi="Courier New" w:cs="Courier New"/>
+                <w:sz w:val="20"/>
+              </w:rPr>
               <w:t>calcBodyFatPercent</w:t>
             </w:r>
-            <w:proofErr w:type="spellEnd"/>
           </w:p>
         </w:tc>
         <w:tc>
@@ -821,11 +890,19 @@
             <w:tcW w:w="2610" w:type="dxa"/>
           </w:tcPr>
           <w:p>
-            <w:proofErr w:type="spellStart"/>
-            <w:r>
+            <w:pPr>
+              <w:rPr>
+                <w:rFonts w:ascii="Courier New" w:hAnsi="Courier New" w:cs="Courier New"/>
+                <w:sz w:val="20"/>
+              </w:rPr>
+            </w:pPr>
+            <w:r>
+              <w:rPr>
+                <w:rFonts w:ascii="Courier New" w:hAnsi="Courier New" w:cs="Courier New"/>
+                <w:sz w:val="20"/>
+              </w:rPr>
               <w:t>calcLeanBodyMass</w:t>
             </w:r>
-            <w:proofErr w:type="spellEnd"/>
           </w:p>
         </w:tc>
         <w:tc>
@@ -870,11 +947,19 @@
             <w:tcW w:w="2610" w:type="dxa"/>
           </w:tcPr>
           <w:p>
-            <w:proofErr w:type="spellStart"/>
-            <w:r>
+            <w:pPr>
+              <w:rPr>
+                <w:rFonts w:ascii="Courier New" w:hAnsi="Courier New" w:cs="Courier New"/>
+                <w:sz w:val="20"/>
+              </w:rPr>
+            </w:pPr>
+            <w:r>
+              <w:rPr>
+                <w:rFonts w:ascii="Courier New" w:hAnsi="Courier New" w:cs="Courier New"/>
+                <w:sz w:val="20"/>
+              </w:rPr>
               <w:t>weightLossGainPlan</w:t>
             </w:r>
-            <w:proofErr w:type="spellEnd"/>
           </w:p>
         </w:tc>
         <w:tc>
@@ -914,11 +999,19 @@
             <w:tcW w:w="2610" w:type="dxa"/>
           </w:tcPr>
           <w:p>
-            <w:proofErr w:type="spellStart"/>
-            <w:r>
+            <w:pPr>
+              <w:rPr>
+                <w:rFonts w:ascii="Courier New" w:hAnsi="Courier New" w:cs="Courier New"/>
+                <w:sz w:val="20"/>
+              </w:rPr>
+            </w:pPr>
+            <w:r>
+              <w:rPr>
+                <w:rFonts w:ascii="Courier New" w:hAnsi="Courier New" w:cs="Courier New"/>
+                <w:sz w:val="20"/>
+              </w:rPr>
               <w:t>calculateBMR</w:t>
             </w:r>
-            <w:proofErr w:type="spellEnd"/>
           </w:p>
         </w:tc>
         <w:tc>
@@ -963,11 +1056,19 @@
             <w:tcW w:w="2610" w:type="dxa"/>
           </w:tcPr>
           <w:p>
-            <w:proofErr w:type="spellStart"/>
-            <w:r>
+            <w:pPr>
+              <w:rPr>
+                <w:rFonts w:ascii="Courier New" w:hAnsi="Courier New" w:cs="Courier New"/>
+                <w:sz w:val="20"/>
+              </w:rPr>
+            </w:pPr>
+            <w:r>
+              <w:rPr>
+                <w:rFonts w:ascii="Courier New" w:hAnsi="Courier New" w:cs="Courier New"/>
+                <w:sz w:val="20"/>
+              </w:rPr>
               <w:t>calcCalIntakeToMaint</w:t>
             </w:r>
-            <w:proofErr w:type="spellEnd"/>
           </w:p>
         </w:tc>
         <w:tc>
@@ -1012,11 +1113,19 @@
             <w:tcW w:w="2610" w:type="dxa"/>
           </w:tcPr>
           <w:p>
-            <w:proofErr w:type="spellStart"/>
-            <w:r>
+            <w:pPr>
+              <w:rPr>
+                <w:rFonts w:ascii="Courier New" w:hAnsi="Courier New" w:cs="Courier New"/>
+                <w:sz w:val="20"/>
+              </w:rPr>
+            </w:pPr>
+            <w:r>
+              <w:rPr>
+                <w:rFonts w:ascii="Courier New" w:hAnsi="Courier New" w:cs="Courier New"/>
+                <w:sz w:val="20"/>
+              </w:rPr>
               <w:t>calcCalIntakeBurnQty</w:t>
             </w:r>
-            <w:proofErr w:type="spellEnd"/>
           </w:p>
         </w:tc>
         <w:tc>
@@ -1056,11 +1165,19 @@
             <w:tcW w:w="2610" w:type="dxa"/>
           </w:tcPr>
           <w:p>
-            <w:proofErr w:type="spellStart"/>
-            <w:r>
+            <w:pPr>
+              <w:rPr>
+                <w:rFonts w:ascii="Courier New" w:hAnsi="Courier New" w:cs="Courier New"/>
+                <w:sz w:val="20"/>
+              </w:rPr>
+            </w:pPr>
+            <w:r>
+              <w:rPr>
+                <w:rFonts w:ascii="Courier New" w:hAnsi="Courier New" w:cs="Courier New"/>
+                <w:sz w:val="20"/>
+              </w:rPr>
               <w:t>createWorkoutPlan</w:t>
             </w:r>
-            <w:proofErr w:type="spellEnd"/>
           </w:p>
         </w:tc>
         <w:tc>
@@ -1085,10 +1202,7 @@
           </w:tcPr>
           <w:p>
             <w:r>
-              <w:t xml:space="preserve">Assumption </w:t>
-            </w:r>
-            <w:r>
-              <w:t>the person will run at 6 mph(moderate) or 10 mph(intense) and will only run up</w:t>
+              <w:t>Assumption the person will run at 6 mph(moderate) or 10 mph(intense) and will only run up</w:t>
             </w:r>
             <w:r>
               <w:t xml:space="preserve"> </w:t>
@@ -1099,10 +1213,7 @@
           </w:p>
           <w:p>
             <w:r>
-              <w:t>advis</w:t>
-            </w:r>
-            <w:r>
-              <w:t>ed by American College of Sports Medicine</w:t>
+              <w:t>advised by American College of Sports Medicine</w:t>
             </w:r>
           </w:p>
         </w:tc>
@@ -1123,11 +1234,19 @@
             <w:tcW w:w="2610" w:type="dxa"/>
           </w:tcPr>
           <w:p>
-            <w:proofErr w:type="spellStart"/>
-            <w:r>
+            <w:pPr>
+              <w:rPr>
+                <w:rFonts w:ascii="Courier New" w:hAnsi="Courier New" w:cs="Courier New"/>
+                <w:sz w:val="20"/>
+              </w:rPr>
+            </w:pPr>
+            <w:r>
+              <w:rPr>
+                <w:rFonts w:ascii="Courier New" w:hAnsi="Courier New" w:cs="Courier New"/>
+                <w:sz w:val="20"/>
+              </w:rPr>
               <w:t>calcCalIntakeGainQty</w:t>
             </w:r>
-            <w:proofErr w:type="spellEnd"/>
           </w:p>
         </w:tc>
         <w:tc>
@@ -1149,13 +1268,7 @@
           </w:tcPr>
           <w:p>
             <w:r>
-              <w:t xml:space="preserve">U.S. Army fitness manuals recommends </w:t>
-            </w:r>
-            <w:r>
-              <w:t>i</w:t>
-            </w:r>
-            <w:r>
-              <w:t>ncreasing the intake by 500 calories daily to assist weight gain.</w:t>
+              <w:t>U.S. Army fitness manuals recommends increasing the intake by 500 calories daily to assist weight gain.</w:t>
             </w:r>
           </w:p>
         </w:tc>
@@ -1176,11 +1289,19 @@
             <w:tcW w:w="2610" w:type="dxa"/>
           </w:tcPr>
           <w:p>
-            <w:proofErr w:type="spellStart"/>
-            <w:r>
+            <w:pPr>
+              <w:rPr>
+                <w:rFonts w:ascii="Courier New" w:hAnsi="Courier New" w:cs="Courier New"/>
+                <w:sz w:val="20"/>
+              </w:rPr>
+            </w:pPr>
+            <w:r>
+              <w:rPr>
+                <w:rFonts w:ascii="Courier New" w:hAnsi="Courier New" w:cs="Courier New"/>
+                <w:sz w:val="20"/>
+              </w:rPr>
               <w:t>computeTrgtDaysWgtGain</w:t>
             </w:r>
-            <w:proofErr w:type="spellEnd"/>
           </w:p>
         </w:tc>
         <w:tc>
@@ -1207,6 +1328,7 @@
           </w:tcPr>
           <w:p>
             <w:r>
+              <w:lastRenderedPageBreak/>
               <w:t>13</w:t>
             </w:r>
           </w:p>
@@ -1216,11 +1338,19 @@
             <w:tcW w:w="2610" w:type="dxa"/>
           </w:tcPr>
           <w:p>
-            <w:proofErr w:type="spellStart"/>
-            <w:r>
+            <w:pPr>
+              <w:rPr>
+                <w:rFonts w:ascii="Courier New" w:hAnsi="Courier New" w:cs="Courier New"/>
+                <w:sz w:val="20"/>
+              </w:rPr>
+            </w:pPr>
+            <w:r>
+              <w:rPr>
+                <w:rFonts w:ascii="Courier New" w:hAnsi="Courier New" w:cs="Courier New"/>
+                <w:sz w:val="20"/>
+              </w:rPr>
               <w:t>assessDiabeticCondition</w:t>
             </w:r>
-            <w:proofErr w:type="spellEnd"/>
           </w:p>
         </w:tc>
         <w:tc>
@@ -1256,7 +1386,6 @@
           </w:tcPr>
           <w:p>
             <w:r>
-              <w:lastRenderedPageBreak/>
               <w:t>14</w:t>
             </w:r>
           </w:p>
@@ -1266,11 +1395,19 @@
             <w:tcW w:w="2610" w:type="dxa"/>
           </w:tcPr>
           <w:p>
-            <w:proofErr w:type="spellStart"/>
-            <w:r>
+            <w:pPr>
+              <w:rPr>
+                <w:rFonts w:ascii="Courier New" w:hAnsi="Courier New" w:cs="Courier New"/>
+                <w:sz w:val="20"/>
+              </w:rPr>
+            </w:pPr>
+            <w:r>
+              <w:rPr>
+                <w:rFonts w:ascii="Courier New" w:hAnsi="Courier New" w:cs="Courier New"/>
+                <w:sz w:val="20"/>
+              </w:rPr>
               <w:t>checkBldPressLvls</w:t>
             </w:r>
-            <w:proofErr w:type="spellEnd"/>
           </w:p>
         </w:tc>
         <w:tc>
@@ -1315,11 +1452,19 @@
             <w:tcW w:w="2610" w:type="dxa"/>
           </w:tcPr>
           <w:p>
-            <w:proofErr w:type="spellStart"/>
-            <w:r>
+            <w:pPr>
+              <w:rPr>
+                <w:rFonts w:ascii="Courier New" w:hAnsi="Courier New" w:cs="Courier New"/>
+                <w:sz w:val="20"/>
+              </w:rPr>
+            </w:pPr>
+            <w:r>
+              <w:rPr>
+                <w:rFonts w:ascii="Courier New" w:hAnsi="Courier New" w:cs="Courier New"/>
+                <w:sz w:val="20"/>
+              </w:rPr>
               <w:t>checkStrsLvls</w:t>
             </w:r>
-            <w:proofErr w:type="spellEnd"/>
           </w:p>
         </w:tc>
         <w:tc>
@@ -1355,11 +1500,19 @@
             <w:tcW w:w="2610" w:type="dxa"/>
           </w:tcPr>
           <w:p>
-            <w:proofErr w:type="spellStart"/>
-            <w:r>
+            <w:pPr>
+              <w:rPr>
+                <w:rFonts w:ascii="Courier New" w:hAnsi="Courier New" w:cs="Courier New"/>
+                <w:sz w:val="20"/>
+              </w:rPr>
+            </w:pPr>
+            <w:r>
+              <w:rPr>
+                <w:rFonts w:ascii="Courier New" w:hAnsi="Courier New" w:cs="Courier New"/>
+                <w:sz w:val="20"/>
+              </w:rPr>
               <w:t>chckCHDRisk</w:t>
             </w:r>
-            <w:proofErr w:type="spellEnd"/>
           </w:p>
         </w:tc>
         <w:tc>
@@ -1395,11 +1548,19 @@
             <w:tcW w:w="2610" w:type="dxa"/>
           </w:tcPr>
           <w:p>
-            <w:proofErr w:type="spellStart"/>
-            <w:r>
+            <w:pPr>
+              <w:rPr>
+                <w:rFonts w:ascii="Courier New" w:hAnsi="Courier New" w:cs="Courier New"/>
+                <w:sz w:val="20"/>
+              </w:rPr>
+            </w:pPr>
+            <w:r>
+              <w:rPr>
+                <w:rFonts w:ascii="Courier New" w:hAnsi="Courier New" w:cs="Courier New"/>
+                <w:sz w:val="20"/>
+              </w:rPr>
               <w:t>adjustForObesity</w:t>
             </w:r>
-            <w:proofErr w:type="spellEnd"/>
           </w:p>
         </w:tc>
         <w:tc>
@@ -1435,11 +1596,19 @@
             <w:tcW w:w="2610" w:type="dxa"/>
           </w:tcPr>
           <w:p>
-            <w:proofErr w:type="spellStart"/>
-            <w:r>
+            <w:pPr>
+              <w:rPr>
+                <w:rFonts w:ascii="Courier New" w:hAnsi="Courier New" w:cs="Courier New"/>
+                <w:sz w:val="20"/>
+              </w:rPr>
+            </w:pPr>
+            <w:r>
+              <w:rPr>
+                <w:rFonts w:ascii="Courier New" w:hAnsi="Courier New" w:cs="Courier New"/>
+                <w:sz w:val="20"/>
+              </w:rPr>
               <w:t>calcWaterQty</w:t>
             </w:r>
-            <w:proofErr w:type="spellEnd"/>
           </w:p>
         </w:tc>
         <w:tc>
@@ -1484,11 +1653,19 @@
             <w:tcW w:w="2610" w:type="dxa"/>
           </w:tcPr>
           <w:p>
-            <w:proofErr w:type="spellStart"/>
-            <w:r>
+            <w:pPr>
+              <w:rPr>
+                <w:rFonts w:ascii="Courier New" w:hAnsi="Courier New" w:cs="Courier New"/>
+                <w:sz w:val="20"/>
+              </w:rPr>
+            </w:pPr>
+            <w:r>
+              <w:rPr>
+                <w:rFonts w:ascii="Courier New" w:hAnsi="Courier New" w:cs="Courier New"/>
+                <w:sz w:val="20"/>
+              </w:rPr>
               <w:t>findTargetHR</w:t>
             </w:r>
-            <w:proofErr w:type="spellEnd"/>
           </w:p>
         </w:tc>
         <w:tc>
@@ -1536,11 +1713,17 @@
             <w:tcW w:w="2610" w:type="dxa"/>
           </w:tcPr>
           <w:p>
-            <w:proofErr w:type="spellStart"/>
-            <w:r>
+            <w:pPr>
+              <w:rPr>
+                <w:rFonts w:ascii="Courier New" w:hAnsi="Courier New" w:cs="Courier New"/>
+              </w:rPr>
+            </w:pPr>
+            <w:r>
+              <w:rPr>
+                <w:rFonts w:ascii="Courier New" w:hAnsi="Courier New" w:cs="Courier New"/>
+              </w:rPr>
               <w:t>chckConsultingReq</w:t>
             </w:r>
-            <w:proofErr w:type="spellEnd"/>
           </w:p>
         </w:tc>
         <w:tc>
@@ -1618,11 +1801,19 @@
             <w:tcW w:w="2610" w:type="dxa"/>
           </w:tcPr>
           <w:p>
-            <w:proofErr w:type="spellStart"/>
-            <w:r>
+            <w:pPr>
+              <w:rPr>
+                <w:rFonts w:ascii="Courier New" w:hAnsi="Courier New" w:cs="Courier New"/>
+                <w:sz w:val="20"/>
+              </w:rPr>
+            </w:pPr>
+            <w:r>
+              <w:rPr>
+                <w:rFonts w:ascii="Courier New" w:hAnsi="Courier New" w:cs="Courier New"/>
+                <w:sz w:val="20"/>
+              </w:rPr>
               <w:t>dispOutputWelcome</w:t>
             </w:r>
-            <w:proofErr w:type="spellEnd"/>
           </w:p>
         </w:tc>
         <w:tc>
@@ -1653,11 +1844,19 @@
             <w:tcW w:w="2610" w:type="dxa"/>
           </w:tcPr>
           <w:p>
-            <w:proofErr w:type="spellStart"/>
-            <w:r>
+            <w:pPr>
+              <w:rPr>
+                <w:rFonts w:ascii="Courier New" w:hAnsi="Courier New" w:cs="Courier New"/>
+                <w:sz w:val="20"/>
+              </w:rPr>
+            </w:pPr>
+            <w:r>
+              <w:rPr>
+                <w:rFonts w:ascii="Courier New" w:hAnsi="Courier New" w:cs="Courier New"/>
+                <w:sz w:val="20"/>
+              </w:rPr>
               <w:t>disImmediateDiagnosisDiab</w:t>
             </w:r>
-            <w:proofErr w:type="spellEnd"/>
           </w:p>
         </w:tc>
         <w:tc>
@@ -1688,11 +1887,19 @@
             <w:tcW w:w="2610" w:type="dxa"/>
           </w:tcPr>
           <w:p>
-            <w:proofErr w:type="spellStart"/>
-            <w:r>
+            <w:pPr>
+              <w:rPr>
+                <w:rFonts w:ascii="Courier New" w:hAnsi="Courier New" w:cs="Courier New"/>
+                <w:sz w:val="20"/>
+              </w:rPr>
+            </w:pPr>
+            <w:r>
+              <w:rPr>
+                <w:rFonts w:ascii="Courier New" w:hAnsi="Courier New" w:cs="Courier New"/>
+                <w:sz w:val="20"/>
+              </w:rPr>
               <w:t>disImmediateDiagnosisHeartCondn</w:t>
             </w:r>
-            <w:proofErr w:type="spellEnd"/>
           </w:p>
         </w:tc>
         <w:tc>
@@ -1723,11 +1930,19 @@
             <w:tcW w:w="2610" w:type="dxa"/>
           </w:tcPr>
           <w:p>
-            <w:proofErr w:type="spellStart"/>
-            <w:r>
+            <w:pPr>
+              <w:rPr>
+                <w:rFonts w:ascii="Courier New" w:hAnsi="Courier New" w:cs="Courier New"/>
+                <w:sz w:val="20"/>
+              </w:rPr>
+            </w:pPr>
+            <w:r>
+              <w:rPr>
+                <w:rFonts w:ascii="Courier New" w:hAnsi="Courier New" w:cs="Courier New"/>
+                <w:sz w:val="20"/>
+              </w:rPr>
               <w:t>fitnessOutput</w:t>
             </w:r>
-            <w:proofErr w:type="spellEnd"/>
           </w:p>
         </w:tc>
         <w:tc>
@@ -1758,11 +1973,19 @@
             <w:tcW w:w="2610" w:type="dxa"/>
           </w:tcPr>
           <w:p>
-            <w:proofErr w:type="spellStart"/>
-            <w:r>
+            <w:pPr>
+              <w:rPr>
+                <w:rFonts w:ascii="Courier New" w:hAnsi="Courier New" w:cs="Courier New"/>
+                <w:sz w:val="20"/>
+              </w:rPr>
+            </w:pPr>
+            <w:r>
+              <w:rPr>
+                <w:rFonts w:ascii="Courier New" w:hAnsi="Courier New" w:cs="Courier New"/>
+                <w:sz w:val="20"/>
+              </w:rPr>
               <w:t>workoutOutput</w:t>
             </w:r>
-            <w:proofErr w:type="spellEnd"/>
           </w:p>
         </w:tc>
         <w:tc>
@@ -1772,15 +1995,13 @@
           </w:tcPr>
           <w:p>
             <w:r>
-              <w:t xml:space="preserve">Displays all workout parameters in case the person is </w:t>
-            </w:r>
-            <w:proofErr w:type="spellStart"/>
-            <w:r>
-              <w:t>over weight</w:t>
-            </w:r>
-            <w:proofErr w:type="spellEnd"/>
-            <w:r>
-              <w:t>.</w:t>
+              <w:t>Displays all workout parame</w:t>
+            </w:r>
+            <w:r>
+              <w:t>ters in case the person is over-</w:t>
+            </w:r>
+            <w:r>
+              <w:t>weight.</w:t>
             </w:r>
           </w:p>
         </w:tc>
@@ -1821,45 +2042,47 @@
       </w:r>
     </w:p>
     <w:p>
+      <w:pPr>
+        <w:rPr>
+          <w:rFonts w:ascii="Courier New" w:hAnsi="Courier New" w:cs="Courier New"/>
+        </w:rPr>
+      </w:pPr>
       <w:r>
         <w:tab/>
-        <w:t>(</w:t>
-      </w:r>
-      <w:proofErr w:type="gramStart"/>
-      <w:r>
-        <w:t>batch</w:t>
-      </w:r>
-      <w:proofErr w:type="gramEnd"/>
-      <w:r>
-        <w:t xml:space="preserve"> health.clp)</w:t>
-      </w:r>
-    </w:p>
-    <w:p>
-      <w:r>
+      </w:r>
+      <w:r>
+        <w:rPr>
+          <w:rFonts w:ascii="Courier New" w:hAnsi="Courier New" w:cs="Courier New"/>
+        </w:rPr>
+        <w:t>(batch health.clp)</w:t>
+      </w:r>
+    </w:p>
+    <w:p>
+      <w:pPr>
+        <w:rPr>
+          <w:rFonts w:ascii="Courier New" w:hAnsi="Courier New" w:cs="Courier New"/>
+        </w:rPr>
+      </w:pPr>
+      <w:r>
+        <w:rPr>
+          <w:rFonts w:ascii="Courier New" w:hAnsi="Courier New" w:cs="Courier New"/>
+        </w:rPr>
         <w:tab/>
-        <w:t>(</w:t>
-      </w:r>
-      <w:proofErr w:type="gramStart"/>
-      <w:r>
-        <w:t>batch</w:t>
-      </w:r>
-      <w:proofErr w:type="gramEnd"/>
-      <w:r>
-        <w:t xml:space="preserve"> input.clp)</w:t>
-      </w:r>
-    </w:p>
-    <w:p>
-      <w:r>
+        <w:t>(batch input.clp)</w:t>
+      </w:r>
+    </w:p>
+    <w:p>
+      <w:pPr>
+        <w:rPr>
+          <w:rFonts w:ascii="Courier New" w:hAnsi="Courier New" w:cs="Courier New"/>
+        </w:rPr>
+      </w:pPr>
+      <w:r>
+        <w:rPr>
+          <w:rFonts w:ascii="Courier New" w:hAnsi="Courier New" w:cs="Courier New"/>
+        </w:rPr>
         <w:tab/>
-        <w:t>(</w:t>
-      </w:r>
-      <w:proofErr w:type="gramStart"/>
-      <w:r>
-        <w:t>batch</w:t>
-      </w:r>
-      <w:proofErr w:type="gramEnd"/>
-      <w:r>
-        <w:t xml:space="preserve"> output.clp)</w:t>
+        <w:t>(batch output.clp)</w:t>
       </w:r>
     </w:p>
     <w:p/>
@@ -1938,186 +2161,24 @@
           <w:color w:val="767171" w:themeColor="background2" w:themeShade="80"/>
           <w:sz w:val="20"/>
         </w:rPr>
-        <w:t>(assert (person(</w:t>
-      </w:r>
-      <w:proofErr w:type="spellStart"/>
-      <w:r>
+        <w:t>(assert (person(personName Ironman)(sex M)(activityType light)(sugarLevel 100.6)(workoutType moderate)(age 24)(height 2.0)(weight 95)(bloodPressureSystolic 118)(bloodPressureDiastolic 81)(currentSleepHours 2)(avgHR 125)))</w:t>
+      </w:r>
+    </w:p>
+    <w:p>
+      <w:pPr>
         <w:rPr>
           <w:rFonts w:ascii="Courier New" w:hAnsi="Courier New" w:cs="Courier New"/>
           <w:color w:val="767171" w:themeColor="background2" w:themeShade="80"/>
           <w:sz w:val="20"/>
         </w:rPr>
-        <w:t>personName</w:t>
-      </w:r>
-      <w:proofErr w:type="spellEnd"/>
+      </w:pPr>
       <w:r>
         <w:rPr>
           <w:rFonts w:ascii="Courier New" w:hAnsi="Courier New" w:cs="Courier New"/>
           <w:color w:val="767171" w:themeColor="background2" w:themeShade="80"/>
           <w:sz w:val="20"/>
         </w:rPr>
-        <w:t xml:space="preserve"> Ironman)(sex M)(</w:t>
-      </w:r>
-      <w:proofErr w:type="spellStart"/>
-      <w:r>
-        <w:rPr>
-          <w:rFonts w:ascii="Courier New" w:hAnsi="Courier New" w:cs="Courier New"/>
-          <w:color w:val="767171" w:themeColor="background2" w:themeShade="80"/>
-          <w:sz w:val="20"/>
-        </w:rPr>
-        <w:t>activityType</w:t>
-      </w:r>
-      <w:proofErr w:type="spellEnd"/>
-      <w:r>
-        <w:rPr>
-          <w:rFonts w:ascii="Courier New" w:hAnsi="Courier New" w:cs="Courier New"/>
-          <w:color w:val="767171" w:themeColor="background2" w:themeShade="80"/>
-          <w:sz w:val="20"/>
-        </w:rPr>
-        <w:t xml:space="preserve"> light)(</w:t>
-      </w:r>
-      <w:proofErr w:type="spellStart"/>
-      <w:r>
-        <w:rPr>
-          <w:rFonts w:ascii="Courier New" w:hAnsi="Courier New" w:cs="Courier New"/>
-          <w:color w:val="767171" w:themeColor="background2" w:themeShade="80"/>
-          <w:sz w:val="20"/>
-        </w:rPr>
-        <w:t>sugarLevel</w:t>
-      </w:r>
-      <w:proofErr w:type="spellEnd"/>
-      <w:r>
-        <w:rPr>
-          <w:rFonts w:ascii="Courier New" w:hAnsi="Courier New" w:cs="Courier New"/>
-          <w:color w:val="767171" w:themeColor="background2" w:themeShade="80"/>
-          <w:sz w:val="20"/>
-        </w:rPr>
-        <w:t xml:space="preserve"> 100.6)(</w:t>
-      </w:r>
-      <w:proofErr w:type="spellStart"/>
-      <w:r>
-        <w:rPr>
-          <w:rFonts w:ascii="Courier New" w:hAnsi="Courier New" w:cs="Courier New"/>
-          <w:color w:val="767171" w:themeColor="background2" w:themeShade="80"/>
-          <w:sz w:val="20"/>
-        </w:rPr>
-        <w:t>workoutType</w:t>
-      </w:r>
-      <w:proofErr w:type="spellEnd"/>
-      <w:r>
-        <w:rPr>
-          <w:rFonts w:ascii="Courier New" w:hAnsi="Courier New" w:cs="Courier New"/>
-          <w:color w:val="767171" w:themeColor="background2" w:themeShade="80"/>
-          <w:sz w:val="20"/>
-        </w:rPr>
-        <w:t xml:space="preserve"> moderate)(age 24)(height 2.0)(weight 95)(</w:t>
-      </w:r>
-      <w:proofErr w:type="spellStart"/>
-      <w:r>
-        <w:rPr>
-          <w:rFonts w:ascii="Courier New" w:hAnsi="Courier New" w:cs="Courier New"/>
-          <w:color w:val="767171" w:themeColor="background2" w:themeShade="80"/>
-          <w:sz w:val="20"/>
-        </w:rPr>
-        <w:t>bloodPressureSystolic</w:t>
-      </w:r>
-      <w:proofErr w:type="spellEnd"/>
-      <w:r>
-        <w:rPr>
-          <w:rFonts w:ascii="Courier New" w:hAnsi="Courier New" w:cs="Courier New"/>
-          <w:color w:val="767171" w:themeColor="background2" w:themeShade="80"/>
-          <w:sz w:val="20"/>
-        </w:rPr>
-        <w:t xml:space="preserve"> 118)(</w:t>
-      </w:r>
-      <w:proofErr w:type="spellStart"/>
-      <w:r>
-        <w:rPr>
-          <w:rFonts w:ascii="Courier New" w:hAnsi="Courier New" w:cs="Courier New"/>
-          <w:color w:val="767171" w:themeColor="background2" w:themeShade="80"/>
-          <w:sz w:val="20"/>
-        </w:rPr>
-        <w:t>bloodPressureDiastolic</w:t>
-      </w:r>
-      <w:proofErr w:type="spellEnd"/>
-      <w:r>
-        <w:rPr>
-          <w:rFonts w:ascii="Courier New" w:hAnsi="Courier New" w:cs="Courier New"/>
-          <w:color w:val="767171" w:themeColor="background2" w:themeShade="80"/>
-          <w:sz w:val="20"/>
-        </w:rPr>
-        <w:t xml:space="preserve"> 81)(</w:t>
-      </w:r>
-      <w:proofErr w:type="spellStart"/>
-      <w:r>
-        <w:rPr>
-          <w:rFonts w:ascii="Courier New" w:hAnsi="Courier New" w:cs="Courier New"/>
-          <w:color w:val="767171" w:themeColor="background2" w:themeShade="80"/>
-          <w:sz w:val="20"/>
-        </w:rPr>
-        <w:t>currentSleepHours</w:t>
-      </w:r>
-      <w:proofErr w:type="spellEnd"/>
-      <w:r>
-        <w:rPr>
-          <w:rFonts w:ascii="Courier New" w:hAnsi="Courier New" w:cs="Courier New"/>
-          <w:color w:val="767171" w:themeColor="background2" w:themeShade="80"/>
-          <w:sz w:val="20"/>
-        </w:rPr>
-        <w:t xml:space="preserve"> 2)(</w:t>
-      </w:r>
-      <w:proofErr w:type="spellStart"/>
-      <w:r>
-        <w:rPr>
-          <w:rFonts w:ascii="Courier New" w:hAnsi="Courier New" w:cs="Courier New"/>
-          <w:color w:val="767171" w:themeColor="background2" w:themeShade="80"/>
-          <w:sz w:val="20"/>
-        </w:rPr>
-        <w:t>avgHR</w:t>
-      </w:r>
-      <w:proofErr w:type="spellEnd"/>
-      <w:r>
-        <w:rPr>
-          <w:rFonts w:ascii="Courier New" w:hAnsi="Courier New" w:cs="Courier New"/>
-          <w:color w:val="767171" w:themeColor="background2" w:themeShade="80"/>
-          <w:sz w:val="20"/>
-        </w:rPr>
-        <w:t xml:space="preserve"> 125)))</w:t>
-      </w:r>
-    </w:p>
-    <w:p>
-      <w:pPr>
-        <w:rPr>
-          <w:rFonts w:ascii="Courier New" w:hAnsi="Courier New" w:cs="Courier New"/>
-          <w:color w:val="767171" w:themeColor="background2" w:themeShade="80"/>
-          <w:sz w:val="20"/>
-        </w:rPr>
-      </w:pPr>
-      <w:r>
-        <w:rPr>
-          <w:rFonts w:ascii="Courier New" w:hAnsi="Courier New" w:cs="Courier New"/>
-          <w:color w:val="767171" w:themeColor="background2" w:themeShade="80"/>
-          <w:sz w:val="20"/>
-        </w:rPr>
-        <w:t>(</w:t>
-      </w:r>
-      <w:proofErr w:type="gramStart"/>
-      <w:r>
-        <w:rPr>
-          <w:rFonts w:ascii="Courier New" w:hAnsi="Courier New" w:cs="Courier New"/>
-          <w:color w:val="767171" w:themeColor="background2" w:themeShade="80"/>
-          <w:sz w:val="20"/>
-        </w:rPr>
-        <w:t>run</w:t>
-      </w:r>
-      <w:proofErr w:type="gramEnd"/>
-      <w:r>
-        <w:rPr>
-          <w:rFonts w:ascii="Courier New" w:hAnsi="Courier New" w:cs="Courier New"/>
-          <w:color w:val="767171" w:themeColor="background2" w:themeShade="80"/>
-          <w:sz w:val="20"/>
-        </w:rPr>
-        <w:t>)</w:t>
+        <w:t>(run)</w:t>
       </w:r>
     </w:p>
     <w:p>
@@ -2197,220 +2258,40 @@
           <w:color w:val="767171" w:themeColor="background2" w:themeShade="80"/>
           <w:sz w:val="20"/>
         </w:rPr>
-        <w:t>(assert (person(</w:t>
-      </w:r>
-      <w:proofErr w:type="spellStart"/>
+        <w:t>(assert (person(personName Catwoman)(sex F)(activityType sedentary)(sugarLevel 100.6)(workoutType moderate)(age 24)(height 1.6256)(wei</w:t>
+      </w:r>
       <w:r>
         <w:rPr>
           <w:rFonts w:ascii="Courier New" w:hAnsi="Courier New" w:cs="Courier New"/>
           <w:color w:val="767171" w:themeColor="background2" w:themeShade="80"/>
           <w:sz w:val="20"/>
         </w:rPr>
-        <w:t>personName</w:t>
-      </w:r>
-      <w:proofErr w:type="spellEnd"/>
+        <w:t>ght 4</w:t>
+      </w:r>
       <w:r>
         <w:rPr>
           <w:rFonts w:ascii="Courier New" w:hAnsi="Courier New" w:cs="Courier New"/>
           <w:color w:val="767171" w:themeColor="background2" w:themeShade="80"/>
           <w:sz w:val="20"/>
         </w:rPr>
-        <w:t xml:space="preserve"> </w:t>
-      </w:r>
-      <w:proofErr w:type="spellStart"/>
-      <w:r>
+        <w:t>0)(bloodPressureSystolic 125)(bloodPressureDiastolic 90)(currentSleepHours 5)(avgHR 125)))</w:t>
+      </w:r>
+    </w:p>
+    <w:p>
+      <w:pPr>
         <w:rPr>
           <w:rFonts w:ascii="Courier New" w:hAnsi="Courier New" w:cs="Courier New"/>
           <w:color w:val="767171" w:themeColor="background2" w:themeShade="80"/>
           <w:sz w:val="20"/>
         </w:rPr>
-        <w:t>Catwoman</w:t>
-      </w:r>
-      <w:proofErr w:type="spellEnd"/>
+      </w:pPr>
       <w:r>
         <w:rPr>
           <w:rFonts w:ascii="Courier New" w:hAnsi="Courier New" w:cs="Courier New"/>
           <w:color w:val="767171" w:themeColor="background2" w:themeShade="80"/>
           <w:sz w:val="20"/>
         </w:rPr>
-        <w:t>)(sex F)(</w:t>
-      </w:r>
-      <w:proofErr w:type="spellStart"/>
-      <w:r>
-        <w:rPr>
-          <w:rFonts w:ascii="Courier New" w:hAnsi="Courier New" w:cs="Courier New"/>
-          <w:color w:val="767171" w:themeColor="background2" w:themeShade="80"/>
-          <w:sz w:val="20"/>
-        </w:rPr>
-        <w:t>activityType</w:t>
-      </w:r>
-      <w:proofErr w:type="spellEnd"/>
-      <w:r>
-        <w:rPr>
-          <w:rFonts w:ascii="Courier New" w:hAnsi="Courier New" w:cs="Courier New"/>
-          <w:color w:val="767171" w:themeColor="background2" w:themeShade="80"/>
-          <w:sz w:val="20"/>
-        </w:rPr>
-        <w:t xml:space="preserve"> sedentary)(</w:t>
-      </w:r>
-      <w:proofErr w:type="spellStart"/>
-      <w:r>
-        <w:rPr>
-          <w:rFonts w:ascii="Courier New" w:hAnsi="Courier New" w:cs="Courier New"/>
-          <w:color w:val="767171" w:themeColor="background2" w:themeShade="80"/>
-          <w:sz w:val="20"/>
-        </w:rPr>
-        <w:t>sugarLevel</w:t>
-      </w:r>
-      <w:proofErr w:type="spellEnd"/>
-      <w:r>
-        <w:rPr>
-          <w:rFonts w:ascii="Courier New" w:hAnsi="Courier New" w:cs="Courier New"/>
-          <w:color w:val="767171" w:themeColor="background2" w:themeShade="80"/>
-          <w:sz w:val="20"/>
-        </w:rPr>
-        <w:t xml:space="preserve"> 100.6)(</w:t>
-      </w:r>
-      <w:proofErr w:type="spellStart"/>
-      <w:r>
-        <w:rPr>
-          <w:rFonts w:ascii="Courier New" w:hAnsi="Courier New" w:cs="Courier New"/>
-          <w:color w:val="767171" w:themeColor="background2" w:themeShade="80"/>
-          <w:sz w:val="20"/>
-        </w:rPr>
-        <w:t>workoutType</w:t>
-      </w:r>
-      <w:proofErr w:type="spellEnd"/>
-      <w:r>
-        <w:rPr>
-          <w:rFonts w:ascii="Courier New" w:hAnsi="Courier New" w:cs="Courier New"/>
-          <w:color w:val="767171" w:themeColor="background2" w:themeShade="80"/>
-          <w:sz w:val="20"/>
-        </w:rPr>
-        <w:t xml:space="preserve"> moderate)(age 24)(height 1.6256)(wei</w:t>
-      </w:r>
-      <w:r>
-        <w:rPr>
-          <w:rFonts w:ascii="Courier New" w:hAnsi="Courier New" w:cs="Courier New"/>
-          <w:color w:val="767171" w:themeColor="background2" w:themeShade="80"/>
-          <w:sz w:val="20"/>
-        </w:rPr>
-        <w:t>ght 4</w:t>
-      </w:r>
-      <w:r>
-        <w:rPr>
-          <w:rFonts w:ascii="Courier New" w:hAnsi="Courier New" w:cs="Courier New"/>
-          <w:color w:val="767171" w:themeColor="background2" w:themeShade="80"/>
-          <w:sz w:val="20"/>
-        </w:rPr>
-        <w:t>0)(</w:t>
-      </w:r>
-      <w:proofErr w:type="spellStart"/>
-      <w:r>
-        <w:rPr>
-          <w:rFonts w:ascii="Courier New" w:hAnsi="Courier New" w:cs="Courier New"/>
-          <w:color w:val="767171" w:themeColor="background2" w:themeShade="80"/>
-          <w:sz w:val="20"/>
-        </w:rPr>
-        <w:t>bloodPressureSystolic</w:t>
-      </w:r>
-      <w:proofErr w:type="spellEnd"/>
-      <w:r>
-        <w:rPr>
-          <w:rFonts w:ascii="Courier New" w:hAnsi="Courier New" w:cs="Courier New"/>
-          <w:color w:val="767171" w:themeColor="background2" w:themeShade="80"/>
-          <w:sz w:val="20"/>
-        </w:rPr>
-        <w:t xml:space="preserve"> 125)(</w:t>
-      </w:r>
-      <w:proofErr w:type="spellStart"/>
-      <w:r>
-        <w:rPr>
-          <w:rFonts w:ascii="Courier New" w:hAnsi="Courier New" w:cs="Courier New"/>
-          <w:color w:val="767171" w:themeColor="background2" w:themeShade="80"/>
-          <w:sz w:val="20"/>
-        </w:rPr>
-        <w:t>bloodPressureDiastolic</w:t>
-      </w:r>
-      <w:proofErr w:type="spellEnd"/>
-      <w:r>
-        <w:rPr>
-          <w:rFonts w:ascii="Courier New" w:hAnsi="Courier New" w:cs="Courier New"/>
-          <w:color w:val="767171" w:themeColor="background2" w:themeShade="80"/>
-          <w:sz w:val="20"/>
-        </w:rPr>
-        <w:t xml:space="preserve"> 90)(</w:t>
-      </w:r>
-      <w:proofErr w:type="spellStart"/>
-      <w:r>
-        <w:rPr>
-          <w:rFonts w:ascii="Courier New" w:hAnsi="Courier New" w:cs="Courier New"/>
-          <w:color w:val="767171" w:themeColor="background2" w:themeShade="80"/>
-          <w:sz w:val="20"/>
-        </w:rPr>
-        <w:t>currentSleepHours</w:t>
-      </w:r>
-      <w:proofErr w:type="spellEnd"/>
-      <w:r>
-        <w:rPr>
-          <w:rFonts w:ascii="Courier New" w:hAnsi="Courier New" w:cs="Courier New"/>
-          <w:color w:val="767171" w:themeColor="background2" w:themeShade="80"/>
-          <w:sz w:val="20"/>
-        </w:rPr>
-        <w:t xml:space="preserve"> 5)(</w:t>
-      </w:r>
-      <w:proofErr w:type="spellStart"/>
-      <w:r>
-        <w:rPr>
-          <w:rFonts w:ascii="Courier New" w:hAnsi="Courier New" w:cs="Courier New"/>
-          <w:color w:val="767171" w:themeColor="background2" w:themeShade="80"/>
-          <w:sz w:val="20"/>
-        </w:rPr>
-        <w:t>avgHR</w:t>
-      </w:r>
-      <w:proofErr w:type="spellEnd"/>
-      <w:r>
-        <w:rPr>
-          <w:rFonts w:ascii="Courier New" w:hAnsi="Courier New" w:cs="Courier New"/>
-          <w:color w:val="767171" w:themeColor="background2" w:themeShade="80"/>
-          <w:sz w:val="20"/>
-        </w:rPr>
-        <w:t xml:space="preserve"> 125)))</w:t>
-      </w:r>
-    </w:p>
-    <w:p>
-      <w:pPr>
-        <w:rPr>
-          <w:rFonts w:ascii="Courier New" w:hAnsi="Courier New" w:cs="Courier New"/>
-          <w:color w:val="767171" w:themeColor="background2" w:themeShade="80"/>
-          <w:sz w:val="20"/>
-        </w:rPr>
-      </w:pPr>
-      <w:r>
-        <w:rPr>
-          <w:rFonts w:ascii="Courier New" w:hAnsi="Courier New" w:cs="Courier New"/>
-          <w:color w:val="767171" w:themeColor="background2" w:themeShade="80"/>
-          <w:sz w:val="20"/>
-        </w:rPr>
-        <w:t>(</w:t>
-      </w:r>
-      <w:proofErr w:type="gramStart"/>
-      <w:r>
-        <w:rPr>
-          <w:rFonts w:ascii="Courier New" w:hAnsi="Courier New" w:cs="Courier New"/>
-          <w:color w:val="767171" w:themeColor="background2" w:themeShade="80"/>
-          <w:sz w:val="20"/>
-        </w:rPr>
-        <w:t>run</w:t>
-      </w:r>
-      <w:proofErr w:type="gramEnd"/>
-      <w:r>
-        <w:rPr>
-          <w:rFonts w:ascii="Courier New" w:hAnsi="Courier New" w:cs="Courier New"/>
-          <w:color w:val="767171" w:themeColor="background2" w:themeShade="80"/>
-          <w:sz w:val="20"/>
-        </w:rPr>
-        <w:t>)</w:t>
+        <w:t>(run)</w:t>
       </w:r>
     </w:p>
     <w:p/>
@@ -2420,10 +2301,10 @@
           <w:noProof/>
         </w:rPr>
         <w:drawing>
-          <wp:inline distT="0" distB="0" distL="0" distR="0" wp14:anchorId="0DEA45BC" wp14:editId="4D82FD1C">
-            <wp:extent cx="5943600" cy="3914775"/>
-            <wp:effectExtent l="0" t="0" r="0" b="9525"/>
-            <wp:docPr id="3" name="Picture 3"/>
+          <wp:inline distT="0" distB="0" distL="0" distR="0" wp14:anchorId="24C0AD44" wp14:editId="11086A3B">
+            <wp:extent cx="5943600" cy="4019550"/>
+            <wp:effectExtent l="0" t="0" r="0" b="0"/>
+            <wp:docPr id="2" name="Picture 2"/>
             <wp:cNvGraphicFramePr>
               <a:graphicFrameLocks xmlns:a="http://schemas.openxmlformats.org/drawingml/2006/main" noChangeAspect="1"/>
             </wp:cNvGraphicFramePr>
@@ -2443,7 +2324,7 @@
                   <pic:spPr>
                     <a:xfrm>
                       <a:off x="0" y="0"/>
-                      <a:ext cx="5943600" cy="3914775"/>
+                      <a:ext cx="5943600" cy="4019550"/>
                     </a:xfrm>
                     <a:prstGeom prst="rect">
                       <a:avLst/>
@@ -2490,177 +2371,15 @@
           <w:color w:val="767171" w:themeColor="background2" w:themeShade="80"/>
           <w:sz w:val="20"/>
         </w:rPr>
-        <w:t>(assert (person(</w:t>
-      </w:r>
-      <w:proofErr w:type="spellStart"/>
+        <w:t xml:space="preserve">(assert (person(personName Batman)(sex M)(activityType intense)(sugarLevel 120.0)(workoutType moderate)(age 24)(height 1.6256)(weight 90)(bloodPressureSystolic 140)(bloodPressureDiastolic 101)(currentSleepHours 9)(avgHR 100))) </w:t>
+      </w:r>
       <w:r>
         <w:rPr>
           <w:rFonts w:ascii="Courier New" w:hAnsi="Courier New" w:cs="Courier New"/>
           <w:color w:val="767171" w:themeColor="background2" w:themeShade="80"/>
           <w:sz w:val="20"/>
         </w:rPr>
-        <w:t>personName</w:t>
-      </w:r>
-      <w:proofErr w:type="spellEnd"/>
-      <w:r>
-        <w:rPr>
-          <w:rFonts w:ascii="Courier New" w:hAnsi="Courier New" w:cs="Courier New"/>
-          <w:color w:val="767171" w:themeColor="background2" w:themeShade="80"/>
-          <w:sz w:val="20"/>
-        </w:rPr>
-        <w:t xml:space="preserve"> Batman)(sex M)(</w:t>
-      </w:r>
-      <w:proofErr w:type="spellStart"/>
-      <w:r>
-        <w:rPr>
-          <w:rFonts w:ascii="Courier New" w:hAnsi="Courier New" w:cs="Courier New"/>
-          <w:color w:val="767171" w:themeColor="background2" w:themeShade="80"/>
-          <w:sz w:val="20"/>
-        </w:rPr>
-        <w:t>activityType</w:t>
-      </w:r>
-      <w:proofErr w:type="spellEnd"/>
-      <w:r>
-        <w:rPr>
-          <w:rFonts w:ascii="Courier New" w:hAnsi="Courier New" w:cs="Courier New"/>
-          <w:color w:val="767171" w:themeColor="background2" w:themeShade="80"/>
-          <w:sz w:val="20"/>
-        </w:rPr>
-        <w:t xml:space="preserve"> intense)(</w:t>
-      </w:r>
-      <w:proofErr w:type="spellStart"/>
-      <w:r>
-        <w:rPr>
-          <w:rFonts w:ascii="Courier New" w:hAnsi="Courier New" w:cs="Courier New"/>
-          <w:color w:val="767171" w:themeColor="background2" w:themeShade="80"/>
-          <w:sz w:val="20"/>
-        </w:rPr>
-        <w:t>sugarLevel</w:t>
-      </w:r>
-      <w:proofErr w:type="spellEnd"/>
-      <w:r>
-        <w:rPr>
-          <w:rFonts w:ascii="Courier New" w:hAnsi="Courier New" w:cs="Courier New"/>
-          <w:color w:val="767171" w:themeColor="background2" w:themeShade="80"/>
-          <w:sz w:val="20"/>
-        </w:rPr>
-        <w:t xml:space="preserve"> 120.0)(</w:t>
-      </w:r>
-      <w:proofErr w:type="spellStart"/>
-      <w:r>
-        <w:rPr>
-          <w:rFonts w:ascii="Courier New" w:hAnsi="Courier New" w:cs="Courier New"/>
-          <w:color w:val="767171" w:themeColor="background2" w:themeShade="80"/>
-          <w:sz w:val="20"/>
-        </w:rPr>
-        <w:t>workoutType</w:t>
-      </w:r>
-      <w:proofErr w:type="spellEnd"/>
-      <w:r>
-        <w:rPr>
-          <w:rFonts w:ascii="Courier New" w:hAnsi="Courier New" w:cs="Courier New"/>
-          <w:color w:val="767171" w:themeColor="background2" w:themeShade="80"/>
-          <w:sz w:val="20"/>
-        </w:rPr>
-        <w:t xml:space="preserve"> moderate)(age 24)(height 1.6256)(weight 90)(</w:t>
-      </w:r>
-      <w:proofErr w:type="spellStart"/>
-      <w:r>
-        <w:rPr>
-          <w:rFonts w:ascii="Courier New" w:hAnsi="Courier New" w:cs="Courier New"/>
-          <w:color w:val="767171" w:themeColor="background2" w:themeShade="80"/>
-          <w:sz w:val="20"/>
-        </w:rPr>
-        <w:t>bloodPressureSystolic</w:t>
-      </w:r>
-      <w:proofErr w:type="spellEnd"/>
-      <w:r>
-        <w:rPr>
-          <w:rFonts w:ascii="Courier New" w:hAnsi="Courier New" w:cs="Courier New"/>
-          <w:color w:val="767171" w:themeColor="background2" w:themeShade="80"/>
-          <w:sz w:val="20"/>
-        </w:rPr>
-        <w:t xml:space="preserve"> 140)(</w:t>
-      </w:r>
-      <w:proofErr w:type="spellStart"/>
-      <w:r>
-        <w:rPr>
-          <w:rFonts w:ascii="Courier New" w:hAnsi="Courier New" w:cs="Courier New"/>
-          <w:color w:val="767171" w:themeColor="background2" w:themeShade="80"/>
-          <w:sz w:val="20"/>
-        </w:rPr>
-        <w:t>bloodPressureDiastolic</w:t>
-      </w:r>
-      <w:proofErr w:type="spellEnd"/>
-      <w:r>
-        <w:rPr>
-          <w:rFonts w:ascii="Courier New" w:hAnsi="Courier New" w:cs="Courier New"/>
-          <w:color w:val="767171" w:themeColor="background2" w:themeShade="80"/>
-          <w:sz w:val="20"/>
-        </w:rPr>
-        <w:t xml:space="preserve"> 101)(</w:t>
-      </w:r>
-      <w:proofErr w:type="spellStart"/>
-      <w:r>
-        <w:rPr>
-          <w:rFonts w:ascii="Courier New" w:hAnsi="Courier New" w:cs="Courier New"/>
-          <w:color w:val="767171" w:themeColor="background2" w:themeShade="80"/>
-          <w:sz w:val="20"/>
-        </w:rPr>
-        <w:t>currentSleepHours</w:t>
-      </w:r>
-      <w:proofErr w:type="spellEnd"/>
-      <w:r>
-        <w:rPr>
-          <w:rFonts w:ascii="Courier New" w:hAnsi="Courier New" w:cs="Courier New"/>
-          <w:color w:val="767171" w:themeColor="background2" w:themeShade="80"/>
-          <w:sz w:val="20"/>
-        </w:rPr>
-        <w:t xml:space="preserve"> 9)(</w:t>
-      </w:r>
-      <w:proofErr w:type="spellStart"/>
-      <w:r>
-        <w:rPr>
-          <w:rFonts w:ascii="Courier New" w:hAnsi="Courier New" w:cs="Courier New"/>
-          <w:color w:val="767171" w:themeColor="background2" w:themeShade="80"/>
-          <w:sz w:val="20"/>
-        </w:rPr>
-        <w:t>avgHR</w:t>
-      </w:r>
-      <w:proofErr w:type="spellEnd"/>
-      <w:r>
-        <w:rPr>
-          <w:rFonts w:ascii="Courier New" w:hAnsi="Courier New" w:cs="Courier New"/>
-          <w:color w:val="767171" w:themeColor="background2" w:themeShade="80"/>
-          <w:sz w:val="20"/>
-        </w:rPr>
-        <w:t xml:space="preserve"> 100))) </w:t>
-      </w:r>
-      <w:r>
-        <w:rPr>
-          <w:rFonts w:ascii="Courier New" w:hAnsi="Courier New" w:cs="Courier New"/>
-          <w:color w:val="767171" w:themeColor="background2" w:themeShade="80"/>
-          <w:sz w:val="20"/>
-        </w:rPr>
-        <w:t>(</w:t>
-      </w:r>
-      <w:proofErr w:type="gramStart"/>
-      <w:r>
-        <w:rPr>
-          <w:rFonts w:ascii="Courier New" w:hAnsi="Courier New" w:cs="Courier New"/>
-          <w:color w:val="767171" w:themeColor="background2" w:themeShade="80"/>
-          <w:sz w:val="20"/>
-        </w:rPr>
-        <w:t>run</w:t>
-      </w:r>
-      <w:proofErr w:type="gramEnd"/>
-      <w:r>
-        <w:rPr>
-          <w:rFonts w:ascii="Courier New" w:hAnsi="Courier New" w:cs="Courier New"/>
-          <w:color w:val="767171" w:themeColor="background2" w:themeShade="80"/>
-          <w:sz w:val="20"/>
-        </w:rPr>
-        <w:t>)</w:t>
+        <w:t>(run)</w:t>
       </w:r>
     </w:p>
     <w:p/>
@@ -2706,6 +2425,122 @@
         </w:drawing>
       </w:r>
     </w:p>
+    <w:p/>
+    <w:p/>
+    <w:p>
+      <w:pPr>
+        <w:tabs>
+          <w:tab w:val="left" w:pos="945"/>
+        </w:tabs>
+      </w:pPr>
+      <w:r>
+        <w:tab/>
+      </w:r>
+    </w:p>
+    <w:p>
+      <w:r>
+        <w:br w:type="page"/>
+      </w:r>
+    </w:p>
+    <w:p>
+      <w:pPr>
+        <w:pStyle w:val="Heading1"/>
+      </w:pPr>
+      <w:r>
+        <w:lastRenderedPageBreak/>
+        <w:t>Test cases:</w:t>
+      </w:r>
+    </w:p>
+    <w:p>
+      <w:r>
+        <w:t>Please use only one test case at a time in the input.clp file</w:t>
+      </w:r>
+    </w:p>
+    <w:p>
+      <w:pPr>
+        <w:rPr>
+          <w:rFonts w:ascii="Courier New" w:hAnsi="Courier New" w:cs="Courier New"/>
+          <w:sz w:val="20"/>
+        </w:rPr>
+      </w:pPr>
+      <w:r>
+        <w:rPr>
+          <w:rFonts w:ascii="Courier New" w:hAnsi="Courier New" w:cs="Courier New"/>
+          <w:sz w:val="20"/>
+        </w:rPr>
+        <w:t>(assert (person(personName Robin)(sex M)(activityType sedentary)(sugarLevel 65.6)(workoutType moderate)(age 24)(height 1.7272)(weight 76)(bloodPressureSystolic 125)(bloodPressureDiastolic 85)(currentSleepHours 8)(avgHR 125)))</w:t>
+      </w:r>
+    </w:p>
+    <w:p>
+      <w:pPr>
+        <w:rPr>
+          <w:rFonts w:ascii="Courier New" w:hAnsi="Courier New" w:cs="Courier New"/>
+          <w:sz w:val="20"/>
+        </w:rPr>
+      </w:pPr>
+    </w:p>
+    <w:p>
+      <w:pPr>
+        <w:rPr>
+          <w:rFonts w:ascii="Courier New" w:hAnsi="Courier New" w:cs="Courier New"/>
+          <w:sz w:val="20"/>
+        </w:rPr>
+      </w:pPr>
+      <w:r>
+        <w:rPr>
+          <w:rFonts w:ascii="Courier New" w:hAnsi="Courier New" w:cs="Courier New"/>
+          <w:sz w:val="20"/>
+        </w:rPr>
+        <w:t>(assert (person(personName Batman)(sex M)(activityType intense)(sugarLevel 120.0)(workoutType moderate)(age 24)(height 1.6256)(weight 90)(bloodPressureSystolic 140)(bloodPressureDiastolic 101)(currentSleepHours 9)(avgHR 100)))</w:t>
+      </w:r>
+    </w:p>
+    <w:p>
+      <w:pPr>
+        <w:rPr>
+          <w:rFonts w:ascii="Courier New" w:hAnsi="Courier New" w:cs="Courier New"/>
+          <w:sz w:val="20"/>
+        </w:rPr>
+      </w:pPr>
+    </w:p>
+    <w:p>
+      <w:pPr>
+        <w:rPr>
+          <w:rFonts w:ascii="Courier New" w:hAnsi="Courier New" w:cs="Courier New"/>
+          <w:sz w:val="20"/>
+        </w:rPr>
+      </w:pPr>
+      <w:r>
+        <w:rPr>
+          <w:rFonts w:ascii="Courier New" w:hAnsi="Courier New" w:cs="Courier New"/>
+          <w:sz w:val="20"/>
+        </w:rPr>
+        <w:t>(assert (person(personName Catwoman)(sex F)(activityType sedentary)(sugarLevel 100.6)(workoutType moderate)(age 24)(height 1.6256)(weight 40)(bloodPressureSystolic 125)(bloodPressureDiastolic 90)(currentSleepHours 5)(avgHR 125)))</w:t>
+      </w:r>
+    </w:p>
+    <w:p>
+      <w:pPr>
+        <w:rPr>
+          <w:rFonts w:ascii="Courier New" w:hAnsi="Courier New" w:cs="Courier New"/>
+          <w:sz w:val="20"/>
+        </w:rPr>
+      </w:pPr>
+    </w:p>
+    <w:p>
+      <w:pPr>
+        <w:rPr>
+          <w:rFonts w:ascii="Courier New" w:hAnsi="Courier New" w:cs="Courier New"/>
+          <w:sz w:val="20"/>
+        </w:rPr>
+      </w:pPr>
+      <w:r>
+        <w:rPr>
+          <w:rFonts w:ascii="Courier New" w:hAnsi="Courier New" w:cs="Courier New"/>
+          <w:sz w:val="20"/>
+        </w:rPr>
+        <w:t>(assert (person(personName Ironman)(sex M)(activityType light)(sugarLevel 100.6)(workoutType moderate)(age 24)(height 2.0)(weight 95)(bloodPressureSystolic 118)(bloodPressureDiastolic 81)(currentSleepHours 2)(avgHR 125)))</w:t>
+      </w:r>
+    </w:p>
+    <w:p/>
     <w:sectPr>
       <w:pgSz w:w="12240" w:h="15840"/>
       <w:pgMar w:top="1440" w:right="1440" w:bottom="1440" w:left="1440" w:header="720" w:footer="720" w:gutter="0"/>
@@ -3960,7 +3795,7 @@
 </file>
 
 <file path=customXml/itemProps1.xml><?xml version="1.0" encoding="utf-8"?>
-<ds:datastoreItem xmlns:ds="http://schemas.openxmlformats.org/officeDocument/2006/customXml" ds:itemID="{975C57C6-F744-4214-8037-B8872FC646F9}">
+<ds:datastoreItem xmlns:ds="http://schemas.openxmlformats.org/officeDocument/2006/customXml" ds:itemID="{B0024567-CAD8-4BD2-930F-8AB2805252B7}">
   <ds:schemaRefs>
     <ds:schemaRef ds:uri="http://schemas.openxmlformats.org/officeDocument/2006/bibliography"/>
   </ds:schemaRefs>

</xml_diff>